<commit_message>
Filled out some use cases
</commit_message>
<xml_diff>
--- a/UseCaseText.docx
+++ b/UseCaseText.docx
@@ -5,82 +5,14 @@
     <w:p>
       <w:pPr>
         <w:pStyle w:val="style0"/>
-      </w:pPr>
-      <w:r>
-        <w:rPr/>
-        <w:t>Use Cases:</w:t>
-      </w:r>
-    </w:p>
-    <w:p>
-      <w:pPr>
-        <w:pStyle w:val="style0"/>
+        <w:jc w:val="center"/>
       </w:pPr>
       <w:r>
         <w:rPr>
           <w:b/>
           <w:bCs/>
         </w:rPr>
-        <w:t>Enroll Fingerprint</w:t>
-      </w:r>
-    </w:p>
-    <w:p>
-      <w:pPr>
-        <w:pStyle w:val="style0"/>
-      </w:pPr>
-      <w:r>
-        <w:rPr>
-          <w:b w:val="false"/>
-          <w:bCs w:val="false"/>
-        </w:rPr>
-        <w:t>Entry Conditions:</w:t>
-      </w:r>
-    </w:p>
-    <w:p>
-      <w:pPr>
-        <w:pStyle w:val="style0"/>
-      </w:pPr>
-      <w:r>
-        <w:rPr/>
-      </w:r>
-    </w:p>
-    <w:p>
-      <w:pPr>
-        <w:pStyle w:val="style0"/>
-      </w:pPr>
-      <w:r>
-        <w:rPr>
-          <w:b w:val="false"/>
-          <w:bCs w:val="false"/>
-        </w:rPr>
-        <w:t>Flow of Events:</w:t>
-      </w:r>
-    </w:p>
-    <w:p>
-      <w:pPr>
-        <w:pStyle w:val="style0"/>
-      </w:pPr>
-      <w:r>
-        <w:rPr/>
-      </w:r>
-    </w:p>
-    <w:p>
-      <w:pPr>
-        <w:pStyle w:val="style0"/>
-      </w:pPr>
-      <w:r>
-        <w:rPr>
-          <w:b w:val="false"/>
-          <w:bCs w:val="false"/>
-        </w:rPr>
-        <w:t>Exit Conditions:</w:t>
-      </w:r>
-    </w:p>
-    <w:p>
-      <w:pPr>
-        <w:pStyle w:val="style0"/>
-      </w:pPr>
-      <w:r>
-        <w:rPr/>
+        <w:t>Use Cases</w:t>
       </w:r>
     </w:p>
     <w:p>
@@ -92,7 +24,7 @@
           <w:b/>
           <w:bCs/>
         </w:rPr>
-        <w:t>Unlock Door</w:t>
+        <w:t>Enroll Fingerprint</w:t>
       </w:r>
     </w:p>
     <w:p>
@@ -113,6 +45,15 @@
       </w:pPr>
       <w:r>
         <w:rPr/>
+        <w:t>User selects the option to add a user's fingerprint to the database</w:t>
+      </w:r>
+    </w:p>
+    <w:p>
+      <w:pPr>
+        <w:pStyle w:val="style0"/>
+      </w:pPr>
+      <w:r>
+        <w:rPr/>
       </w:r>
     </w:p>
     <w:p>
@@ -133,6 +74,60 @@
       </w:pPr>
       <w:r>
         <w:rPr/>
+        <w:t>1. Ask for user name</w:t>
+      </w:r>
+    </w:p>
+    <w:p>
+      <w:pPr>
+        <w:pStyle w:val="style0"/>
+      </w:pPr>
+      <w:r>
+        <w:rPr/>
+        <w:t>2. User selects which hand and finger to enroll</w:t>
+      </w:r>
+    </w:p>
+    <w:p>
+      <w:pPr>
+        <w:pStyle w:val="style0"/>
+      </w:pPr>
+      <w:r>
+        <w:rPr/>
+        <w:t>3. User places previously indicated finger on scanner to record print</w:t>
+      </w:r>
+    </w:p>
+    <w:p>
+      <w:pPr>
+        <w:pStyle w:val="style0"/>
+      </w:pPr>
+      <w:r>
+        <w:rPr/>
+        <w:t>4. Repeat step 3 until five similar prints are recorded</w:t>
+      </w:r>
+    </w:p>
+    <w:p>
+      <w:pPr>
+        <w:pStyle w:val="style0"/>
+      </w:pPr>
+      <w:r>
+        <w:rPr/>
+        <w:t>5. If 5 similar prints are not recorded in 10 attempts, display error and exit</w:t>
+      </w:r>
+    </w:p>
+    <w:p>
+      <w:pPr>
+        <w:pStyle w:val="style0"/>
+      </w:pPr>
+      <w:r>
+        <w:rPr/>
+        <w:t>6. If 5 similar prints are recorded in 10 attempts or less, display success and exit</w:t>
+      </w:r>
+    </w:p>
+    <w:p>
+      <w:pPr>
+        <w:pStyle w:val="style0"/>
+      </w:pPr>
+      <w:r>
+        <w:rPr/>
       </w:r>
     </w:p>
     <w:p>
@@ -145,6 +140,36 @@
           <w:bCs w:val="false"/>
         </w:rPr>
         <w:t>Exit Conditions:</w:t>
+      </w:r>
+    </w:p>
+    <w:p>
+      <w:pPr>
+        <w:pStyle w:val="style0"/>
+      </w:pPr>
+      <w:r>
+        <w:rPr>
+          <w:b w:val="false"/>
+          <w:bCs w:val="false"/>
+        </w:rPr>
+        <w:t>Fingerprint successfully enrolled</w:t>
+      </w:r>
+    </w:p>
+    <w:p>
+      <w:pPr>
+        <w:pStyle w:val="style0"/>
+      </w:pPr>
+      <w:r>
+        <w:rPr/>
+        <w:t>User cancels the enrollment operation</w:t>
+      </w:r>
+    </w:p>
+    <w:p>
+      <w:pPr>
+        <w:pStyle w:val="style0"/>
+      </w:pPr>
+      <w:r>
+        <w:rPr/>
+        <w:t>Cannot record similar enough fingerprints</w:t>
       </w:r>
     </w:p>
     <w:p>
@@ -164,7 +189,7 @@
           <w:b/>
           <w:bCs/>
         </w:rPr>
-        <w:t>Unlock Door with Code:</w:t>
+        <w:t>Unlock Door</w:t>
       </w:r>
     </w:p>
     <w:p>
@@ -185,6 +210,15 @@
       </w:pPr>
       <w:r>
         <w:rPr/>
+        <w:t>User initiates unlock operation</w:t>
+      </w:r>
+    </w:p>
+    <w:p>
+      <w:pPr>
+        <w:pStyle w:val="style0"/>
+      </w:pPr>
+      <w:r>
+        <w:rPr/>
       </w:r>
     </w:p>
     <w:p>
@@ -205,6 +239,99 @@
       </w:pPr>
       <w:r>
         <w:rPr/>
+        <w:t>1. User initiates authentication with the system</w:t>
+      </w:r>
+    </w:p>
+    <w:p>
+      <w:pPr>
+        <w:pStyle w:val="style0"/>
+        <w:tabs>
+          <w:tab w:leader="none" w:pos="720" w:val="left"/>
+          <w:tab w:leader="none" w:pos="945" w:val="left"/>
+        </w:tabs>
+      </w:pPr>
+      <w:r>
+        <w:rPr/>
+        <w:tab/>
+        <w:t xml:space="preserve">a. If the fingerprint method is chosen, disable Bluetooth and keypad at that door and go to the </w:t>
+        <w:tab/>
+        <w:tab/>
+        <w:t>Unlock Door with Fingerprints use case.</w:t>
+      </w:r>
+    </w:p>
+    <w:p>
+      <w:pPr>
+        <w:pStyle w:val="style0"/>
+      </w:pPr>
+      <w:r>
+        <w:rPr/>
+        <w:tab/>
+        <w:t>b. If a code is being entered, go to the Unlock Door with Code use case</w:t>
+      </w:r>
+    </w:p>
+    <w:p>
+      <w:pPr>
+        <w:pStyle w:val="style0"/>
+      </w:pPr>
+      <w:r>
+        <w:rPr/>
+        <w:tab/>
+        <w:t xml:space="preserve">c. If a key is in the lock, turn off fingerprint scanner, Bluetooth, and keypad at that door and go </w:t>
+        <w:tab/>
+        <w:t>to the Unlock Door with Key use case.</w:t>
+      </w:r>
+    </w:p>
+    <w:p>
+      <w:pPr>
+        <w:pStyle w:val="style0"/>
+      </w:pPr>
+      <w:r>
+        <w:rPr/>
+        <w:t>2. Use</w:t>
+      </w:r>
+      <w:r>
+        <w:rPr/>
+        <w:t>r</w:t>
+      </w:r>
+      <w:r>
+        <w:rPr/>
+        <w:t xml:space="preserve"> finishes authenticating</w:t>
+      </w:r>
+    </w:p>
+    <w:p>
+      <w:pPr>
+        <w:pStyle w:val="style0"/>
+      </w:pPr>
+      <w:r>
+        <w:rPr/>
+        <w:tab/>
+        <w:t xml:space="preserve">a. If it was successful, </w:t>
+      </w:r>
+      <w:r>
+        <w:rPr/>
+        <w:t xml:space="preserve">enable all devices and </w:t>
+      </w:r>
+      <w:r>
+        <w:rPr/>
+        <w:t>exit</w:t>
+      </w:r>
+    </w:p>
+    <w:p>
+      <w:pPr>
+        <w:pStyle w:val="style0"/>
+      </w:pPr>
+      <w:r>
+        <w:rPr/>
+        <w:tab/>
+        <w:t>b. If it was unsuccessful, go to the Failed Authentication use case</w:t>
+      </w:r>
+    </w:p>
+    <w:p>
+      <w:pPr>
+        <w:pStyle w:val="style0"/>
+      </w:pPr>
+      <w:r>
+        <w:rPr/>
       </w:r>
     </w:p>
     <w:p>
@@ -217,6 +344,15 @@
           <w:bCs w:val="false"/>
         </w:rPr>
         <w:t>Exit Conditions:</w:t>
+      </w:r>
+    </w:p>
+    <w:p>
+      <w:pPr>
+        <w:pStyle w:val="style0"/>
+      </w:pPr>
+      <w:r>
+        <w:rPr/>
+        <w:t>User finished entering authentication method</w:t>
       </w:r>
     </w:p>
     <w:p>
@@ -236,14 +372,7 @@
           <w:b/>
           <w:bCs/>
         </w:rPr>
-        <w:t>Enter code over Bluetooth</w:t>
-      </w:r>
-      <w:r>
-        <w:rPr>
-          <w:b w:val="false"/>
-          <w:bCs w:val="false"/>
-        </w:rPr>
-        <w:t>:</w:t>
+        <w:t>Unlock Door with Code:</w:t>
       </w:r>
     </w:p>
     <w:p>
@@ -263,10 +392,16 @@
         <w:pStyle w:val="style0"/>
       </w:pPr>
       <w:r>
-        <w:rPr>
-          <w:b w:val="false"/>
-          <w:bCs w:val="false"/>
-        </w:rPr>
+        <w:rPr/>
+        <w:t>User begins authentication by not using a key or fingerprint scanner</w:t>
+      </w:r>
+    </w:p>
+    <w:p>
+      <w:pPr>
+        <w:pStyle w:val="style0"/>
+      </w:pPr>
+      <w:r>
+        <w:rPr/>
       </w:r>
     </w:p>
     <w:p>
@@ -286,10 +421,65 @@
         <w:pStyle w:val="style0"/>
       </w:pPr>
       <w:r>
-        <w:rPr>
-          <w:b w:val="false"/>
-          <w:bCs w:val="false"/>
-        </w:rPr>
+        <w:rPr/>
+        <w:t>1. User enters code</w:t>
+      </w:r>
+    </w:p>
+    <w:p>
+      <w:pPr>
+        <w:pStyle w:val="style0"/>
+      </w:pPr>
+      <w:r>
+        <w:rPr/>
+        <w:tab/>
+        <w:t>a. If a previously paired Bluetooth device comes into contact, go to Enter Code over Bluetooth</w:t>
+      </w:r>
+    </w:p>
+    <w:p>
+      <w:pPr>
+        <w:pStyle w:val="style0"/>
+      </w:pPr>
+      <w:r>
+        <w:rPr/>
+        <w:tab/>
+        <w:t>b. If a key on the keypad is pressed, disable Bluetooth and go to Enter Code with Keypad</w:t>
+      </w:r>
+    </w:p>
+    <w:p>
+      <w:pPr>
+        <w:pStyle w:val="style0"/>
+      </w:pPr>
+      <w:r>
+        <w:rPr/>
+        <w:t>2. Compare received code with database</w:t>
+      </w:r>
+    </w:p>
+    <w:p>
+      <w:pPr>
+        <w:pStyle w:val="style0"/>
+      </w:pPr>
+      <w:r>
+        <w:rPr/>
+        <w:tab/>
+        <w:t>a. If code matches, exit with a success message</w:t>
+      </w:r>
+    </w:p>
+    <w:p>
+      <w:pPr>
+        <w:pStyle w:val="style0"/>
+      </w:pPr>
+      <w:r>
+        <w:rPr/>
+        <w:tab/>
+        <w:t>b. If code does not match, exit with an unsuccessful message</w:t>
+      </w:r>
+    </w:p>
+    <w:p>
+      <w:pPr>
+        <w:pStyle w:val="style0"/>
+      </w:pPr>
+      <w:r>
+        <w:rPr/>
       </w:r>
     </w:p>
     <w:p>
@@ -309,10 +499,25 @@
         <w:pStyle w:val="style0"/>
       </w:pPr>
       <w:r>
-        <w:rPr>
-          <w:b w:val="false"/>
-          <w:bCs w:val="false"/>
-        </w:rPr>
+        <w:rPr/>
+        <w:t>User finishes entering code</w:t>
+      </w:r>
+    </w:p>
+    <w:p>
+      <w:pPr>
+        <w:pStyle w:val="style0"/>
+      </w:pPr>
+      <w:r>
+        <w:rPr/>
+        <w:t>Power loss</w:t>
+      </w:r>
+    </w:p>
+    <w:p>
+      <w:pPr>
+        <w:pStyle w:val="style0"/>
+      </w:pPr>
+      <w:r>
+        <w:rPr/>
       </w:r>
     </w:p>
     <w:p>
@@ -324,7 +529,14 @@
           <w:b/>
           <w:bCs/>
         </w:rPr>
-        <w:t>Enter code with keypad:</w:t>
+        <w:t>Enter code over Bluetooth</w:t>
+      </w:r>
+      <w:r>
+        <w:rPr>
+          <w:b w:val="false"/>
+          <w:bCs w:val="false"/>
+        </w:rPr>
+        <w:t>:</w:t>
       </w:r>
     </w:p>
     <w:p>
@@ -344,10 +556,7 @@
         <w:pStyle w:val="style0"/>
       </w:pPr>
       <w:r>
-        <w:rPr>
-          <w:b w:val="false"/>
-          <w:bCs w:val="false"/>
-        </w:rPr>
+        <w:rPr/>
       </w:r>
     </w:p>
     <w:p>
@@ -367,10 +576,7 @@
         <w:pStyle w:val="style0"/>
       </w:pPr>
       <w:r>
-        <w:rPr>
-          <w:b w:val="false"/>
-          <w:bCs w:val="false"/>
-        </w:rPr>
+        <w:rPr/>
       </w:r>
     </w:p>
     <w:p>
@@ -402,7 +608,7 @@
           <w:b/>
           <w:bCs/>
         </w:rPr>
-        <w:t>Unlock Door With Fingerprints:</w:t>
+        <w:t>Enter code with keypad:</w:t>
       </w:r>
     </w:p>
     <w:p>
@@ -474,7 +680,7 @@
           <w:b/>
           <w:bCs/>
         </w:rPr>
-        <w:t>Unlock Door with Key:</w:t>
+        <w:t>Unlock Door With Fingerprints:</w:t>
       </w:r>
     </w:p>
     <w:p>
@@ -546,7 +752,7 @@
           <w:b/>
           <w:bCs/>
         </w:rPr>
-        <w:t>Failed Authentication:</w:t>
+        <w:t>Unlock Door with Key:</w:t>
       </w:r>
     </w:p>
     <w:p>
@@ -618,7 +824,7 @@
           <w:b/>
           <w:bCs/>
         </w:rPr>
-        <w:t>Lockdown All Doors:</w:t>
+        <w:t>Failed Authentication:</w:t>
       </w:r>
     </w:p>
     <w:p>
@@ -631,6 +837,15 @@
           <w:bCs w:val="false"/>
         </w:rPr>
         <w:t>Entry Conditions:</w:t>
+      </w:r>
+    </w:p>
+    <w:p>
+      <w:pPr>
+        <w:pStyle w:val="style0"/>
+      </w:pPr>
+      <w:r>
+        <w:rPr/>
+        <w:t>An authentication method did not complete successfully</w:t>
       </w:r>
     </w:p>
     <w:p>
@@ -690,6 +905,87 @@
           <w:b/>
           <w:bCs/>
         </w:rPr>
+        <w:t>Lockdown All Doors:</w:t>
+      </w:r>
+    </w:p>
+    <w:p>
+      <w:pPr>
+        <w:pStyle w:val="style0"/>
+      </w:pPr>
+      <w:r>
+        <w:rPr>
+          <w:b w:val="false"/>
+          <w:bCs w:val="false"/>
+        </w:rPr>
+        <w:t>Entry Conditions:</w:t>
+      </w:r>
+    </w:p>
+    <w:p>
+      <w:pPr>
+        <w:pStyle w:val="style0"/>
+      </w:pPr>
+      <w:r>
+        <w:rPr/>
+        <w:t>There were 5 failed authentications in the past hour</w:t>
+      </w:r>
+    </w:p>
+    <w:p>
+      <w:pPr>
+        <w:pStyle w:val="style0"/>
+      </w:pPr>
+      <w:r>
+        <w:rPr/>
+      </w:r>
+    </w:p>
+    <w:p>
+      <w:pPr>
+        <w:pStyle w:val="style0"/>
+      </w:pPr>
+      <w:r>
+        <w:rPr>
+          <w:b w:val="false"/>
+          <w:bCs w:val="false"/>
+        </w:rPr>
+        <w:t>Flow of Events:</w:t>
+      </w:r>
+    </w:p>
+    <w:p>
+      <w:pPr>
+        <w:pStyle w:val="style0"/>
+      </w:pPr>
+      <w:r>
+        <w:rPr/>
+      </w:r>
+    </w:p>
+    <w:p>
+      <w:pPr>
+        <w:pStyle w:val="style0"/>
+      </w:pPr>
+      <w:r>
+        <w:rPr>
+          <w:b w:val="false"/>
+          <w:bCs w:val="false"/>
+        </w:rPr>
+        <w:t>Exit Conditions:</w:t>
+      </w:r>
+    </w:p>
+    <w:p>
+      <w:pPr>
+        <w:pStyle w:val="style0"/>
+      </w:pPr>
+      <w:r>
+        <w:rPr/>
+      </w:r>
+    </w:p>
+    <w:p>
+      <w:pPr>
+        <w:pStyle w:val="style0"/>
+      </w:pPr>
+      <w:r>
+        <w:rPr>
+          <w:b/>
+          <w:bCs/>
+        </w:rPr>
         <w:t>Change Passcode:</w:t>
       </w:r>
     </w:p>
@@ -703,6 +999,30 @@
           <w:bCs w:val="false"/>
         </w:rPr>
         <w:t>Entry Conditions:</w:t>
+      </w:r>
+    </w:p>
+    <w:p>
+      <w:pPr>
+        <w:pStyle w:val="style0"/>
+      </w:pPr>
+      <w:r>
+        <w:rPr>
+          <w:b w:val="false"/>
+          <w:bCs w:val="false"/>
+        </w:rPr>
+        <w:t>The change passcode timer expired</w:t>
+      </w:r>
+    </w:p>
+    <w:p>
+      <w:pPr>
+        <w:pStyle w:val="style0"/>
+      </w:pPr>
+      <w:r>
+        <w:rPr>
+          <w:b w:val="false"/>
+          <w:bCs w:val="false"/>
+        </w:rPr>
+        <w:t xml:space="preserve">The user initiated change passcode </w:t>
       </w:r>
     </w:p>
     <w:p>
@@ -775,10 +1095,15 @@
       <w:lang w:bidi="hi-IN" w:eastAsia="zh-CN" w:val="en-US"/>
     </w:rPr>
   </w:style>
-  <w:style w:styleId="style15" w:type="paragraph">
+  <w:style w:styleId="style15" w:type="character">
+    <w:name w:val="Numbering Symbols"/>
+    <w:next w:val="style15"/>
+    <w:rPr/>
+  </w:style>
+  <w:style w:styleId="style16" w:type="paragraph">
     <w:name w:val="Heading"/>
     <w:basedOn w:val="style0"/>
-    <w:next w:val="style16"/>
+    <w:next w:val="style17"/>
     <w:pPr>
       <w:keepNext/>
       <w:spacing w:after="120" w:before="240"/>
@@ -790,29 +1115,29 @@
       <w:szCs w:val="28"/>
     </w:rPr>
   </w:style>
-  <w:style w:styleId="style16" w:type="paragraph">
+  <w:style w:styleId="style17" w:type="paragraph">
     <w:name w:val="Text Body"/>
     <w:basedOn w:val="style0"/>
-    <w:next w:val="style16"/>
+    <w:next w:val="style17"/>
     <w:pPr>
       <w:spacing w:after="120" w:before="0"/>
       <w:contextualSpacing w:val="false"/>
     </w:pPr>
     <w:rPr/>
   </w:style>
-  <w:style w:styleId="style17" w:type="paragraph">
+  <w:style w:styleId="style18" w:type="paragraph">
     <w:name w:val="List"/>
-    <w:basedOn w:val="style16"/>
-    <w:next w:val="style17"/>
+    <w:basedOn w:val="style17"/>
+    <w:next w:val="style18"/>
     <w:pPr/>
     <w:rPr>
       <w:rFonts w:cs="Lohit Hindi"/>
     </w:rPr>
   </w:style>
-  <w:style w:styleId="style18" w:type="paragraph">
+  <w:style w:styleId="style19" w:type="paragraph">
     <w:name w:val="Caption"/>
     <w:basedOn w:val="style0"/>
-    <w:next w:val="style18"/>
+    <w:next w:val="style19"/>
     <w:pPr>
       <w:suppressLineNumbers/>
       <w:spacing w:after="120" w:before="120"/>
@@ -826,10 +1151,10 @@
       <w:szCs w:val="24"/>
     </w:rPr>
   </w:style>
-  <w:style w:styleId="style19" w:type="paragraph">
+  <w:style w:styleId="style20" w:type="paragraph">
     <w:name w:val="Index"/>
     <w:basedOn w:val="style0"/>
-    <w:next w:val="style19"/>
+    <w:next w:val="style20"/>
     <w:pPr>
       <w:suppressLineNumbers/>
     </w:pPr>

</xml_diff>

<commit_message>
Added Participating Actors to all cases.
</commit_message>
<xml_diff>
--- a/UseCaseText.docx
+++ b/UseCaseText.docx
@@ -18,18 +18,47 @@
     <w:p>
       <w:pPr>
         <w:pStyle w:val="DefaultStyle"/>
-      </w:pPr>
-      <w:r>
         <w:rPr>
           <w:b/>
           <w:bCs/>
         </w:rPr>
+      </w:pPr>
+      <w:r>
+        <w:rPr>
+          <w:b/>
+          <w:bCs/>
+        </w:rPr>
         <w:t>Enroll Fingerprint</w:t>
       </w:r>
     </w:p>
     <w:p>
       <w:pPr>
         <w:pStyle w:val="DefaultStyle"/>
+        <w:rPr>
+          <w:bCs/>
+        </w:rPr>
+      </w:pPr>
+      <w:r>
+        <w:rPr>
+          <w:bCs/>
+        </w:rPr>
+        <w:t>Participating Actors</w:t>
+      </w:r>
+    </w:p>
+    <w:p>
+      <w:pPr>
+        <w:pStyle w:val="DefaultStyle"/>
+      </w:pPr>
+      <w:r>
+        <w:rPr>
+          <w:bCs/>
+        </w:rPr>
+        <w:t>Authenticating System, Homeowner</w:t>
+      </w:r>
+    </w:p>
+    <w:p>
+      <w:pPr>
+        <w:pStyle w:val="DefaultStyle"/>
       </w:pPr>
       <w:r>
         <w:t>Entry Conditions:</w:t>
@@ -38,6 +67,10 @@
     <w:p>
       <w:pPr>
         <w:pStyle w:val="DefaultStyle"/>
+        <w:numPr>
+          <w:ilvl w:val="0"/>
+          <w:numId w:val="12"/>
+        </w:numPr>
       </w:pPr>
       <w:r>
         <w:t>User selects the option to add a user's fingerprint to the database</w:t>
@@ -47,11 +80,6 @@
       <w:pPr>
         <w:pStyle w:val="DefaultStyle"/>
       </w:pPr>
-    </w:p>
-    <w:p>
-      <w:pPr>
-        <w:pStyle w:val="DefaultStyle"/>
-      </w:pPr>
       <w:r>
         <w:t>Flow of Events:</w:t>
       </w:r>
@@ -61,7 +89,10 @@
         <w:pStyle w:val="DefaultStyle"/>
       </w:pPr>
       <w:r>
-        <w:t>1. Ask for user name</w:t>
+        <w:t xml:space="preserve">1. </w:t>
+      </w:r>
+      <w:r>
+        <w:t>Ask for user name</w:t>
       </w:r>
     </w:p>
     <w:p>
@@ -77,10 +108,7 @@
         <w:pStyle w:val="DefaultStyle"/>
       </w:pPr>
       <w:r>
-        <w:t xml:space="preserve">3. User places previously indicated finger on scanner </w:t>
-      </w:r>
-      <w:r>
-        <w:t>to record print</w:t>
+        <w:t>3. User places previously indicated finger on scanner to record print</w:t>
       </w:r>
     </w:p>
     <w:p>
@@ -125,10 +153,7 @@
         <w:pStyle w:val="DefaultStyle"/>
       </w:pPr>
       <w:r>
-        <w:t>Fi</w:t>
-      </w:r>
-      <w:r>
-        <w:t>ngerprint successfully enrolled</w:t>
+        <w:t>Fingerprint successfully enrolled</w:t>
       </w:r>
     </w:p>
     <w:p>
@@ -155,13 +180,48 @@
     <w:p>
       <w:pPr>
         <w:pStyle w:val="DefaultStyle"/>
-      </w:pPr>
-      <w:r>
         <w:rPr>
           <w:b/>
           <w:bCs/>
         </w:rPr>
+      </w:pPr>
+      <w:r>
+        <w:rPr>
+          <w:b/>
+          <w:bCs/>
+        </w:rPr>
         <w:t>Unlock Door</w:t>
+      </w:r>
+    </w:p>
+    <w:p>
+      <w:pPr>
+        <w:pStyle w:val="DefaultStyle"/>
+        <w:rPr>
+          <w:bCs/>
+        </w:rPr>
+      </w:pPr>
+      <w:r>
+        <w:rPr>
+          <w:bCs/>
+        </w:rPr>
+        <w:t>Participating Actors</w:t>
+      </w:r>
+    </w:p>
+    <w:p>
+      <w:pPr>
+        <w:pStyle w:val="DefaultStyle"/>
+      </w:pPr>
+      <w:r>
+        <w:rPr>
+          <w:bCs/>
+        </w:rPr>
+        <w:t>Authenticating System, Homeowner</w:t>
+      </w:r>
+      <w:r>
+        <w:rPr>
+          <w:bCs/>
+        </w:rPr>
+        <w:t>, Emergency Personnel</w:t>
       </w:r>
     </w:p>
     <w:p>
@@ -210,12 +270,8 @@
         </w:tabs>
       </w:pPr>
       <w:r>
-        <w:lastRenderedPageBreak/>
         <w:tab/>
-        <w:t>a. If the fing</w:t>
-      </w:r>
-      <w:r>
-        <w:t xml:space="preserve">erprint method is chosen, disable Bluetooth and keypad at that door and go to the </w:t>
+        <w:t xml:space="preserve">a. If the fingerprint method is chosen, disable Bluetooth and keypad at that door and go to the </w:t>
       </w:r>
       <w:r>
         <w:tab/>
@@ -240,10 +296,7 @@
       </w:pPr>
       <w:r>
         <w:tab/>
-        <w:t xml:space="preserve">c. If a key is in the lock, turn off fingerprint scanner, </w:t>
-      </w:r>
-      <w:r>
-        <w:t xml:space="preserve">Bluetooth, and keypad at that door and go </w:t>
+        <w:t xml:space="preserve">c. If a key is in the lock, turn off fingerprint scanner, Bluetooth, and keypad at that door and go </w:t>
       </w:r>
       <w:r>
         <w:tab/>
@@ -314,18 +367,53 @@
     <w:p>
       <w:pPr>
         <w:pStyle w:val="DefaultStyle"/>
-      </w:pPr>
-      <w:r>
         <w:rPr>
           <w:b/>
           <w:bCs/>
         </w:rPr>
+      </w:pPr>
+      <w:r>
+        <w:rPr>
+          <w:b/>
+          <w:bCs/>
+        </w:rPr>
         <w:t>Unlock Door with Code:</w:t>
       </w:r>
     </w:p>
     <w:p>
       <w:pPr>
         <w:pStyle w:val="DefaultStyle"/>
+        <w:rPr>
+          <w:bCs/>
+        </w:rPr>
+      </w:pPr>
+      <w:r>
+        <w:rPr>
+          <w:bCs/>
+        </w:rPr>
+        <w:t>Participating Actors</w:t>
+      </w:r>
+    </w:p>
+    <w:p>
+      <w:pPr>
+        <w:pStyle w:val="DefaultStyle"/>
+      </w:pPr>
+      <w:r>
+        <w:rPr>
+          <w:bCs/>
+        </w:rPr>
+        <w:t>Authenticating System, Homeowner</w:t>
+      </w:r>
+      <w:r>
+        <w:rPr>
+          <w:bCs/>
+        </w:rPr>
+        <w:t>, Emergency Personnel</w:t>
+      </w:r>
+    </w:p>
+    <w:p>
+      <w:pPr>
+        <w:pStyle w:val="DefaultStyle"/>
       </w:pPr>
       <w:r>
         <w:t>Entry Conditions:</w:t>
@@ -366,10 +454,11 @@
       </w:pPr>
       <w:r>
         <w:tab/>
-        <w:t>a. If a previously paired Bluetooth device comes into contact,</w:t>
-      </w:r>
-      <w:r>
-        <w:t xml:space="preserve"> go to Enter Code over Bluetooth</w:t>
+        <w:t xml:space="preserve">a. If a previously paired Bluetooth device comes into contact, go to Enter Code over </w:t>
+      </w:r>
+      <w:r>
+        <w:lastRenderedPageBreak/>
+        <w:t>Bluetooth</w:t>
       </w:r>
     </w:p>
     <w:p>
@@ -404,10 +493,7 @@
       </w:pPr>
       <w:r>
         <w:tab/>
-        <w:t>b. If code does not match, exit with an unsu</w:t>
-      </w:r>
-      <w:r>
-        <w:t>ccessful message</w:t>
+        <w:t>b. If code does not match, exit with an unsuccessful message</w:t>
       </w:r>
     </w:p>
     <w:p>
@@ -457,6 +543,31 @@
       </w:r>
       <w:r>
         <w:t>:</w:t>
+      </w:r>
+    </w:p>
+    <w:p>
+      <w:pPr>
+        <w:pStyle w:val="DefaultStyle"/>
+        <w:rPr>
+          <w:bCs/>
+        </w:rPr>
+      </w:pPr>
+      <w:r>
+        <w:rPr>
+          <w:bCs/>
+        </w:rPr>
+        <w:t>Participating Actors</w:t>
+      </w:r>
+    </w:p>
+    <w:p>
+      <w:pPr>
+        <w:pStyle w:val="DefaultStyle"/>
+      </w:pPr>
+      <w:r>
+        <w:rPr>
+          <w:bCs/>
+        </w:rPr>
+        <w:t>Authenticating System, Homeowner</w:t>
       </w:r>
     </w:p>
     <w:p>
@@ -566,13 +677,43 @@
     <w:p>
       <w:pPr>
         <w:pStyle w:val="DefaultStyle"/>
-      </w:pPr>
-      <w:r>
         <w:rPr>
           <w:b/>
           <w:bCs/>
         </w:rPr>
+      </w:pPr>
+      <w:r>
+        <w:rPr>
+          <w:b/>
+          <w:bCs/>
+        </w:rPr>
         <w:t>Enter code with keypad:</w:t>
+      </w:r>
+    </w:p>
+    <w:p>
+      <w:pPr>
+        <w:pStyle w:val="DefaultStyle"/>
+        <w:rPr>
+          <w:bCs/>
+        </w:rPr>
+      </w:pPr>
+      <w:r>
+        <w:rPr>
+          <w:bCs/>
+        </w:rPr>
+        <w:lastRenderedPageBreak/>
+        <w:t>Participating Actors</w:t>
+      </w:r>
+    </w:p>
+    <w:p>
+      <w:pPr>
+        <w:pStyle w:val="DefaultStyle"/>
+      </w:pPr>
+      <w:r>
+        <w:rPr>
+          <w:bCs/>
+        </w:rPr>
+        <w:t>Authenticating System, Homeowner</w:t>
       </w:r>
     </w:p>
     <w:p>
@@ -652,27 +793,48 @@
         </w:numPr>
       </w:pPr>
       <w:r>
-        <w:lastRenderedPageBreak/>
         <w:t>Hardware failure of the keypad</w:t>
       </w:r>
     </w:p>
     <w:p>
       <w:pPr>
         <w:pStyle w:val="DefaultStyle"/>
-      </w:pPr>
-      <w:r>
         <w:rPr>
           <w:b/>
           <w:bCs/>
         </w:rPr>
-        <w:t xml:space="preserve">Unlock Door With </w:t>
-      </w:r>
+      </w:pPr>
       <w:r>
         <w:rPr>
           <w:b/>
           <w:bCs/>
         </w:rPr>
-        <w:t>Fingerprints:</w:t>
+        <w:t>Unlock Door With Fingerprints:</w:t>
+      </w:r>
+    </w:p>
+    <w:p>
+      <w:pPr>
+        <w:pStyle w:val="DefaultStyle"/>
+        <w:rPr>
+          <w:bCs/>
+        </w:rPr>
+      </w:pPr>
+      <w:r>
+        <w:rPr>
+          <w:bCs/>
+        </w:rPr>
+        <w:t>Participating Actors</w:t>
+      </w:r>
+    </w:p>
+    <w:p>
+      <w:pPr>
+        <w:pStyle w:val="DefaultStyle"/>
+      </w:pPr>
+      <w:r>
+        <w:rPr>
+          <w:bCs/>
+        </w:rPr>
+        <w:t>Authenticating System, Homeowner</w:t>
       </w:r>
     </w:p>
     <w:p>
@@ -786,13 +948,45 @@
     <w:p>
       <w:pPr>
         <w:pStyle w:val="DefaultStyle"/>
-      </w:pPr>
-      <w:r>
         <w:rPr>
           <w:b/>
           <w:bCs/>
         </w:rPr>
+      </w:pPr>
+      <w:r>
+        <w:rPr>
+          <w:b/>
+          <w:bCs/>
+        </w:rPr>
         <w:t>Unlock Door with Key:</w:t>
+      </w:r>
+    </w:p>
+    <w:p>
+      <w:pPr>
+        <w:pStyle w:val="DefaultStyle"/>
+        <w:rPr>
+          <w:bCs/>
+        </w:rPr>
+      </w:pPr>
+      <w:r>
+        <w:rPr>
+          <w:bCs/>
+        </w:rPr>
+        <w:lastRenderedPageBreak/>
+        <w:t>Participating Actors</w:t>
+      </w:r>
+    </w:p>
+    <w:p>
+      <w:pPr>
+        <w:pStyle w:val="DefaultStyle"/>
+      </w:pPr>
+      <w:bookmarkStart w:id="0" w:name="_GoBack"/>
+      <w:bookmarkEnd w:id="0"/>
+      <w:r>
+        <w:rPr>
+          <w:bCs/>
+        </w:rPr>
+        <w:t>Homeowner</w:t>
       </w:r>
     </w:p>
     <w:p>
@@ -828,7 +1022,10 @@
         </w:numPr>
       </w:pPr>
       <w:r>
-        <w:t>User attempts to insert key into lock</w:t>
+        <w:t>Homeowner</w:t>
+      </w:r>
+      <w:r>
+        <w:t xml:space="preserve"> attempts to insert key into lock</w:t>
       </w:r>
     </w:p>
     <w:p>
@@ -912,7 +1109,6 @@
         <w:pStyle w:val="DefaultStyle"/>
       </w:pPr>
       <w:r>
-        <w:lastRenderedPageBreak/>
         <w:t>The key is not compatible with the door; the door remains locked</w:t>
       </w:r>
     </w:p>
@@ -924,13 +1120,48 @@
     <w:p>
       <w:pPr>
         <w:pStyle w:val="DefaultStyle"/>
-      </w:pPr>
-      <w:r>
         <w:rPr>
           <w:b/>
           <w:bCs/>
         </w:rPr>
+      </w:pPr>
+      <w:r>
+        <w:rPr>
+          <w:b/>
+          <w:bCs/>
+        </w:rPr>
         <w:t>Failed Authentication:</w:t>
+      </w:r>
+    </w:p>
+    <w:p>
+      <w:pPr>
+        <w:pStyle w:val="DefaultStyle"/>
+        <w:rPr>
+          <w:bCs/>
+        </w:rPr>
+      </w:pPr>
+      <w:r>
+        <w:rPr>
+          <w:bCs/>
+        </w:rPr>
+        <w:t>Participating Actors</w:t>
+      </w:r>
+    </w:p>
+    <w:p>
+      <w:pPr>
+        <w:pStyle w:val="DefaultStyle"/>
+      </w:pPr>
+      <w:r>
+        <w:rPr>
+          <w:bCs/>
+        </w:rPr>
+        <w:t>Authenticating System, Homeowner</w:t>
+      </w:r>
+      <w:r>
+        <w:rPr>
+          <w:bCs/>
+        </w:rPr>
+        <w:t>, Emergency Personnel</w:t>
       </w:r>
     </w:p>
     <w:p>
@@ -998,6 +1229,7 @@
         <w:pStyle w:val="DefaultStyle"/>
       </w:pPr>
       <w:r>
+        <w:lastRenderedPageBreak/>
         <w:t>Exit Conditions:</w:t>
       </w:r>
     </w:p>
@@ -1020,13 +1252,48 @@
     <w:p>
       <w:pPr>
         <w:pStyle w:val="DefaultStyle"/>
-      </w:pPr>
-      <w:r>
         <w:rPr>
           <w:b/>
           <w:bCs/>
         </w:rPr>
+      </w:pPr>
+      <w:r>
+        <w:rPr>
+          <w:b/>
+          <w:bCs/>
+        </w:rPr>
         <w:t>Lockdown All Doors:</w:t>
+      </w:r>
+    </w:p>
+    <w:p>
+      <w:pPr>
+        <w:pStyle w:val="DefaultStyle"/>
+        <w:rPr>
+          <w:bCs/>
+        </w:rPr>
+      </w:pPr>
+      <w:r>
+        <w:rPr>
+          <w:bCs/>
+        </w:rPr>
+        <w:t>Participating Actors</w:t>
+      </w:r>
+    </w:p>
+    <w:p>
+      <w:pPr>
+        <w:pStyle w:val="DefaultStyle"/>
+      </w:pPr>
+      <w:r>
+        <w:rPr>
+          <w:bCs/>
+        </w:rPr>
+        <w:t>Authenticating System, Homeowner</w:t>
+      </w:r>
+      <w:r>
+        <w:rPr>
+          <w:bCs/>
+        </w:rPr>
+        <w:t>, Emergency Personnel</w:t>
       </w:r>
     </w:p>
     <w:p>
@@ -1104,18 +1371,47 @@
     <w:p>
       <w:pPr>
         <w:pStyle w:val="DefaultStyle"/>
-      </w:pPr>
-      <w:r>
         <w:rPr>
           <w:b/>
           <w:bCs/>
         </w:rPr>
+      </w:pPr>
+      <w:r>
+        <w:rPr>
+          <w:b/>
+          <w:bCs/>
+        </w:rPr>
         <w:t>Change Passcode:</w:t>
       </w:r>
     </w:p>
     <w:p>
       <w:pPr>
         <w:pStyle w:val="DefaultStyle"/>
+        <w:rPr>
+          <w:bCs/>
+        </w:rPr>
+      </w:pPr>
+      <w:r>
+        <w:rPr>
+          <w:bCs/>
+        </w:rPr>
+        <w:t>Participating Actors</w:t>
+      </w:r>
+    </w:p>
+    <w:p>
+      <w:pPr>
+        <w:pStyle w:val="DefaultStyle"/>
+      </w:pPr>
+      <w:r>
+        <w:rPr>
+          <w:bCs/>
+        </w:rPr>
+        <w:t>Authenticating System, Homeowner</w:t>
+      </w:r>
+    </w:p>
+    <w:p>
+      <w:pPr>
+        <w:pStyle w:val="DefaultStyle"/>
       </w:pPr>
       <w:r>
         <w:t>Entry Conditions:</w:t>
@@ -1134,14 +1430,8 @@
         <w:pStyle w:val="DefaultStyle"/>
       </w:pPr>
       <w:r>
-        <w:lastRenderedPageBreak/>
         <w:t xml:space="preserve">The user initiated change passcode </w:t>
       </w:r>
-    </w:p>
-    <w:p>
-      <w:pPr>
-        <w:pStyle w:val="DefaultStyle"/>
-      </w:pPr>
     </w:p>
     <w:p>
       <w:pPr>
@@ -1196,6 +1486,7 @@
         </w:numPr>
       </w:pPr>
       <w:r>
+        <w:lastRenderedPageBreak/>
         <w:t>The User enters their new password</w:t>
       </w:r>
     </w:p>
@@ -1246,8 +1537,6 @@
       <w:r>
         <w:t>An error occurs and the system exits with an error message</w:t>
       </w:r>
-      <w:bookmarkStart w:id="0" w:name="_GoBack"/>
-      <w:bookmarkEnd w:id="0"/>
     </w:p>
     <w:sectPr>
       <w:pgSz w:w="12240" w:h="15840"/>
@@ -1263,6 +1552,95 @@
 <file path=word/numbering.xml><?xml version="1.0" encoding="utf-8"?>
 <w:numbering xmlns:wpc="http://schemas.microsoft.com/office/word/2010/wordprocessingCanvas" xmlns:mc="http://schemas.openxmlformats.org/markup-compatibility/2006" xmlns:o="urn:schemas-microsoft-com:office:office" xmlns:r="http://schemas.openxmlformats.org/officeDocument/2006/relationships" xmlns:m="http://schemas.openxmlformats.org/officeDocument/2006/math" xmlns:v="urn:schemas-microsoft-com:vml" xmlns:wp14="http://schemas.microsoft.com/office/word/2010/wordprocessingDrawing" xmlns:wp="http://schemas.openxmlformats.org/drawingml/2006/wordprocessingDrawing" xmlns:w10="urn:schemas-microsoft-com:office:word" xmlns:w="http://schemas.openxmlformats.org/wordprocessingml/2006/main" xmlns:w14="http://schemas.microsoft.com/office/word/2010/wordml" xmlns:wpg="http://schemas.microsoft.com/office/word/2010/wordprocessingGroup" xmlns:wpi="http://schemas.microsoft.com/office/word/2010/wordprocessingInk" xmlns:wne="http://schemas.microsoft.com/office/word/2006/wordml" xmlns:wps="http://schemas.microsoft.com/office/word/2010/wordprocessingShape" mc:Ignorable="w14 wp14">
   <w:abstractNum w:abstractNumId="0">
+    <w:nsid w:val="098F69F0"/>
+    <w:multiLevelType w:val="hybridMultilevel"/>
+    <w:tmpl w:val="C8A28B7C"/>
+    <w:lvl w:ilvl="0" w:tplc="06346A9E">
+      <w:start w:val="1"/>
+      <w:numFmt w:val="decimal"/>
+      <w:lvlText w:val="%1."/>
+      <w:lvlJc w:val="left"/>
+      <w:pPr>
+        <w:ind w:left="1080" w:hanging="360"/>
+      </w:pPr>
+      <w:rPr>
+        <w:rFonts w:hint="default"/>
+      </w:rPr>
+    </w:lvl>
+    <w:lvl w:ilvl="1" w:tplc="04090019" w:tentative="1">
+      <w:start w:val="1"/>
+      <w:numFmt w:val="lowerLetter"/>
+      <w:lvlText w:val="%2."/>
+      <w:lvlJc w:val="left"/>
+      <w:pPr>
+        <w:ind w:left="1800" w:hanging="360"/>
+      </w:pPr>
+    </w:lvl>
+    <w:lvl w:ilvl="2" w:tplc="0409001B" w:tentative="1">
+      <w:start w:val="1"/>
+      <w:numFmt w:val="lowerRoman"/>
+      <w:lvlText w:val="%3."/>
+      <w:lvlJc w:val="right"/>
+      <w:pPr>
+        <w:ind w:left="2520" w:hanging="180"/>
+      </w:pPr>
+    </w:lvl>
+    <w:lvl w:ilvl="3" w:tplc="0409000F" w:tentative="1">
+      <w:start w:val="1"/>
+      <w:numFmt w:val="decimal"/>
+      <w:lvlText w:val="%4."/>
+      <w:lvlJc w:val="left"/>
+      <w:pPr>
+        <w:ind w:left="3240" w:hanging="360"/>
+      </w:pPr>
+    </w:lvl>
+    <w:lvl w:ilvl="4" w:tplc="04090019" w:tentative="1">
+      <w:start w:val="1"/>
+      <w:numFmt w:val="lowerLetter"/>
+      <w:lvlText w:val="%5."/>
+      <w:lvlJc w:val="left"/>
+      <w:pPr>
+        <w:ind w:left="3960" w:hanging="360"/>
+      </w:pPr>
+    </w:lvl>
+    <w:lvl w:ilvl="5" w:tplc="0409001B" w:tentative="1">
+      <w:start w:val="1"/>
+      <w:numFmt w:val="lowerRoman"/>
+      <w:lvlText w:val="%6."/>
+      <w:lvlJc w:val="right"/>
+      <w:pPr>
+        <w:ind w:left="4680" w:hanging="180"/>
+      </w:pPr>
+    </w:lvl>
+    <w:lvl w:ilvl="6" w:tplc="0409000F" w:tentative="1">
+      <w:start w:val="1"/>
+      <w:numFmt w:val="decimal"/>
+      <w:lvlText w:val="%7."/>
+      <w:lvlJc w:val="left"/>
+      <w:pPr>
+        <w:ind w:left="5400" w:hanging="360"/>
+      </w:pPr>
+    </w:lvl>
+    <w:lvl w:ilvl="7" w:tplc="04090019" w:tentative="1">
+      <w:start w:val="1"/>
+      <w:numFmt w:val="lowerLetter"/>
+      <w:lvlText w:val="%8."/>
+      <w:lvlJc w:val="left"/>
+      <w:pPr>
+        <w:ind w:left="6120" w:hanging="360"/>
+      </w:pPr>
+    </w:lvl>
+    <w:lvl w:ilvl="8" w:tplc="0409001B" w:tentative="1">
+      <w:start w:val="1"/>
+      <w:numFmt w:val="lowerRoman"/>
+      <w:lvlText w:val="%9."/>
+      <w:lvlJc w:val="right"/>
+      <w:pPr>
+        <w:ind w:left="6840" w:hanging="180"/>
+      </w:pPr>
+    </w:lvl>
+  </w:abstractNum>
+  <w:abstractNum w:abstractNumId="1">
     <w:nsid w:val="19064251"/>
     <w:multiLevelType w:val="hybridMultilevel"/>
     <w:tmpl w:val="79949D88"/>
@@ -1351,7 +1729,7 @@
       </w:pPr>
     </w:lvl>
   </w:abstractNum>
-  <w:abstractNum w:abstractNumId="1">
+  <w:abstractNum w:abstractNumId="2">
     <w:nsid w:val="256413C5"/>
     <w:multiLevelType w:val="hybridMultilevel"/>
     <w:tmpl w:val="EB6E97E4"/>
@@ -1440,7 +1818,7 @@
       </w:pPr>
     </w:lvl>
   </w:abstractNum>
-  <w:abstractNum w:abstractNumId="2">
+  <w:abstractNum w:abstractNumId="3">
     <w:nsid w:val="2D957370"/>
     <w:multiLevelType w:val="hybridMultilevel"/>
     <w:tmpl w:val="3236BEB8"/>
@@ -1529,7 +1907,7 @@
       </w:pPr>
     </w:lvl>
   </w:abstractNum>
-  <w:abstractNum w:abstractNumId="3">
+  <w:abstractNum w:abstractNumId="4">
     <w:nsid w:val="31C17B61"/>
     <w:multiLevelType w:val="hybridMultilevel"/>
     <w:tmpl w:val="752A549C"/>
@@ -1618,7 +1996,7 @@
       </w:pPr>
     </w:lvl>
   </w:abstractNum>
-  <w:abstractNum w:abstractNumId="4">
+  <w:abstractNum w:abstractNumId="5">
     <w:nsid w:val="34AC6E0C"/>
     <w:multiLevelType w:val="hybridMultilevel"/>
     <w:tmpl w:val="98441618"/>
@@ -1707,7 +2085,7 @@
       </w:pPr>
     </w:lvl>
   </w:abstractNum>
-  <w:abstractNum w:abstractNumId="5">
+  <w:abstractNum w:abstractNumId="6">
     <w:nsid w:val="360A6668"/>
     <w:multiLevelType w:val="hybridMultilevel"/>
     <w:tmpl w:val="5DA4C904"/>
@@ -1796,7 +2174,7 @@
       </w:pPr>
     </w:lvl>
   </w:abstractNum>
-  <w:abstractNum w:abstractNumId="6">
+  <w:abstractNum w:abstractNumId="7">
     <w:nsid w:val="4197703F"/>
     <w:multiLevelType w:val="hybridMultilevel"/>
     <w:tmpl w:val="F0466C7C"/>
@@ -1885,7 +2263,7 @@
       </w:pPr>
     </w:lvl>
   </w:abstractNum>
-  <w:abstractNum w:abstractNumId="7">
+  <w:abstractNum w:abstractNumId="8">
     <w:nsid w:val="425D1E0D"/>
     <w:multiLevelType w:val="hybridMultilevel"/>
     <w:tmpl w:val="755474AC"/>
@@ -1974,7 +2352,7 @@
       </w:pPr>
     </w:lvl>
   </w:abstractNum>
-  <w:abstractNum w:abstractNumId="8">
+  <w:abstractNum w:abstractNumId="9">
     <w:nsid w:val="5AD605EA"/>
     <w:multiLevelType w:val="hybridMultilevel"/>
     <w:tmpl w:val="6004E946"/>
@@ -2063,7 +2441,7 @@
       </w:pPr>
     </w:lvl>
   </w:abstractNum>
-  <w:abstractNum w:abstractNumId="9">
+  <w:abstractNum w:abstractNumId="10">
     <w:nsid w:val="67FE52A7"/>
     <w:multiLevelType w:val="hybridMultilevel"/>
     <w:tmpl w:val="1EDC332A"/>
@@ -2152,7 +2530,7 @@
       </w:pPr>
     </w:lvl>
   </w:abstractNum>
-  <w:abstractNum w:abstractNumId="10">
+  <w:abstractNum w:abstractNumId="11">
     <w:nsid w:val="6B6126EB"/>
     <w:multiLevelType w:val="hybridMultilevel"/>
     <w:tmpl w:val="4404A43E"/>
@@ -2241,38 +2619,133 @@
       </w:pPr>
     </w:lvl>
   </w:abstractNum>
+  <w:abstractNum w:abstractNumId="12">
+    <w:nsid w:val="6C943A19"/>
+    <w:multiLevelType w:val="hybridMultilevel"/>
+    <w:tmpl w:val="8D462594"/>
+    <w:lvl w:ilvl="0" w:tplc="0409000F">
+      <w:start w:val="1"/>
+      <w:numFmt w:val="decimal"/>
+      <w:lvlText w:val="%1."/>
+      <w:lvlJc w:val="left"/>
+      <w:pPr>
+        <w:ind w:left="720" w:hanging="360"/>
+      </w:pPr>
+      <w:rPr>
+        <w:rFonts w:hint="default"/>
+      </w:rPr>
+    </w:lvl>
+    <w:lvl w:ilvl="1" w:tplc="04090019" w:tentative="1">
+      <w:start w:val="1"/>
+      <w:numFmt w:val="lowerLetter"/>
+      <w:lvlText w:val="%2."/>
+      <w:lvlJc w:val="left"/>
+      <w:pPr>
+        <w:ind w:left="1440" w:hanging="360"/>
+      </w:pPr>
+    </w:lvl>
+    <w:lvl w:ilvl="2" w:tplc="0409001B" w:tentative="1">
+      <w:start w:val="1"/>
+      <w:numFmt w:val="lowerRoman"/>
+      <w:lvlText w:val="%3."/>
+      <w:lvlJc w:val="right"/>
+      <w:pPr>
+        <w:ind w:left="2160" w:hanging="180"/>
+      </w:pPr>
+    </w:lvl>
+    <w:lvl w:ilvl="3" w:tplc="0409000F" w:tentative="1">
+      <w:start w:val="1"/>
+      <w:numFmt w:val="decimal"/>
+      <w:lvlText w:val="%4."/>
+      <w:lvlJc w:val="left"/>
+      <w:pPr>
+        <w:ind w:left="2880" w:hanging="360"/>
+      </w:pPr>
+    </w:lvl>
+    <w:lvl w:ilvl="4" w:tplc="04090019" w:tentative="1">
+      <w:start w:val="1"/>
+      <w:numFmt w:val="lowerLetter"/>
+      <w:lvlText w:val="%5."/>
+      <w:lvlJc w:val="left"/>
+      <w:pPr>
+        <w:ind w:left="3600" w:hanging="360"/>
+      </w:pPr>
+    </w:lvl>
+    <w:lvl w:ilvl="5" w:tplc="0409001B" w:tentative="1">
+      <w:start w:val="1"/>
+      <w:numFmt w:val="lowerRoman"/>
+      <w:lvlText w:val="%6."/>
+      <w:lvlJc w:val="right"/>
+      <w:pPr>
+        <w:ind w:left="4320" w:hanging="180"/>
+      </w:pPr>
+    </w:lvl>
+    <w:lvl w:ilvl="6" w:tplc="0409000F" w:tentative="1">
+      <w:start w:val="1"/>
+      <w:numFmt w:val="decimal"/>
+      <w:lvlText w:val="%7."/>
+      <w:lvlJc w:val="left"/>
+      <w:pPr>
+        <w:ind w:left="5040" w:hanging="360"/>
+      </w:pPr>
+    </w:lvl>
+    <w:lvl w:ilvl="7" w:tplc="04090019" w:tentative="1">
+      <w:start w:val="1"/>
+      <w:numFmt w:val="lowerLetter"/>
+      <w:lvlText w:val="%8."/>
+      <w:lvlJc w:val="left"/>
+      <w:pPr>
+        <w:ind w:left="5760" w:hanging="360"/>
+      </w:pPr>
+    </w:lvl>
+    <w:lvl w:ilvl="8" w:tplc="0409001B" w:tentative="1">
+      <w:start w:val="1"/>
+      <w:numFmt w:val="lowerRoman"/>
+      <w:lvlText w:val="%9."/>
+      <w:lvlJc w:val="right"/>
+      <w:pPr>
+        <w:ind w:left="6480" w:hanging="180"/>
+      </w:pPr>
+    </w:lvl>
+  </w:abstractNum>
   <w:num w:numId="1">
+    <w:abstractNumId w:val="2"/>
+  </w:num>
+  <w:num w:numId="2">
+    <w:abstractNumId w:val="5"/>
+  </w:num>
+  <w:num w:numId="3">
+    <w:abstractNumId w:val="6"/>
+  </w:num>
+  <w:num w:numId="4">
+    <w:abstractNumId w:val="4"/>
+  </w:num>
+  <w:num w:numId="5">
     <w:abstractNumId w:val="1"/>
   </w:num>
-  <w:num w:numId="2">
-    <w:abstractNumId w:val="4"/>
+  <w:num w:numId="6">
+    <w:abstractNumId w:val="11"/>
   </w:num>
-  <w:num w:numId="3">
-    <w:abstractNumId w:val="5"/>
-  </w:num>
-  <w:num w:numId="4">
+  <w:num w:numId="7">
     <w:abstractNumId w:val="3"/>
   </w:num>
-  <w:num w:numId="5">
-    <w:abstractNumId w:val="0"/>
+  <w:num w:numId="8">
+    <w:abstractNumId w:val="9"/>
   </w:num>
-  <w:num w:numId="6">
+  <w:num w:numId="9">
+    <w:abstractNumId w:val="7"/>
+  </w:num>
+  <w:num w:numId="10">
     <w:abstractNumId w:val="10"/>
   </w:num>
-  <w:num w:numId="7">
-    <w:abstractNumId w:val="2"/>
-  </w:num>
-  <w:num w:numId="8">
+  <w:num w:numId="11">
     <w:abstractNumId w:val="8"/>
   </w:num>
-  <w:num w:numId="9">
-    <w:abstractNumId w:val="6"/>
+  <w:num w:numId="12">
+    <w:abstractNumId w:val="12"/>
   </w:num>
-  <w:num w:numId="10">
-    <w:abstractNumId w:val="9"/>
-  </w:num>
-  <w:num w:numId="11">
-    <w:abstractNumId w:val="7"/>
+  <w:num w:numId="13">
+    <w:abstractNumId w:val="0"/>
   </w:num>
 </w:numbering>
 </file>

</xml_diff>

<commit_message>
Added Quality Requirements for every use case.
</commit_message>
<xml_diff>
--- a/UseCaseText.docx
+++ b/UseCaseText.docx
@@ -139,11 +139,6 @@
       <w:pPr>
         <w:pStyle w:val="DefaultStyle"/>
       </w:pPr>
-    </w:p>
-    <w:p>
-      <w:pPr>
-        <w:pStyle w:val="DefaultStyle"/>
-      </w:pPr>
       <w:r>
         <w:t>Exit Conditions:</w:t>
       </w:r>
@@ -176,6 +171,17 @@
       <w:pPr>
         <w:pStyle w:val="DefaultStyle"/>
       </w:pPr>
+      <w:r>
+        <w:t>Quality Requirements:</w:t>
+      </w:r>
+    </w:p>
+    <w:p>
+      <w:pPr>
+        <w:pStyle w:val="DefaultStyle"/>
+      </w:pPr>
+      <w:r>
+        <w:t>The system should not require multiple scans of a given finger in order to enter it into the database.</w:t>
+      </w:r>
     </w:p>
     <w:p>
       <w:pPr>
@@ -342,11 +348,6 @@
       <w:pPr>
         <w:pStyle w:val="DefaultStyle"/>
       </w:pPr>
-    </w:p>
-    <w:p>
-      <w:pPr>
-        <w:pStyle w:val="DefaultStyle"/>
-      </w:pPr>
       <w:r>
         <w:t>Exit Conditions:</w:t>
       </w:r>
@@ -363,6 +364,22 @@
       <w:pPr>
         <w:pStyle w:val="DefaultStyle"/>
       </w:pPr>
+      <w:r>
+        <w:t>Quality Requirements:</w:t>
+      </w:r>
+    </w:p>
+    <w:p>
+      <w:pPr>
+        <w:pStyle w:val="DefaultStyle"/>
+      </w:pPr>
+      <w:r>
+        <w:t>There should be no perceptible delay when switching between authentication methods, e.g. disabling Bluetooth when a button on the keypad is pressed.</w:t>
+      </w:r>
+    </w:p>
+    <w:p>
+      <w:pPr>
+        <w:pStyle w:val="DefaultStyle"/>
+      </w:pPr>
     </w:p>
     <w:p>
       <w:pPr>
@@ -431,11 +448,6 @@
       <w:pPr>
         <w:pStyle w:val="DefaultStyle"/>
       </w:pPr>
-    </w:p>
-    <w:p>
-      <w:pPr>
-        <w:pStyle w:val="DefaultStyle"/>
-      </w:pPr>
       <w:r>
         <w:t>Flow of Events:</w:t>
       </w:r>
@@ -453,12 +465,9 @@
         <w:pStyle w:val="DefaultStyle"/>
       </w:pPr>
       <w:r>
+        <w:lastRenderedPageBreak/>
         <w:tab/>
-        <w:t xml:space="preserve">a. If a previously paired Bluetooth device comes into contact, go to Enter Code over </w:t>
-      </w:r>
-      <w:r>
-        <w:lastRenderedPageBreak/>
-        <w:t>Bluetooth</w:t>
+        <w:t>a. If a previously paired Bluetooth device comes into contact, go to Enter Code over Bluetooth</w:t>
       </w:r>
     </w:p>
     <w:p>
@@ -500,11 +509,6 @@
       <w:pPr>
         <w:pStyle w:val="DefaultStyle"/>
       </w:pPr>
-    </w:p>
-    <w:p>
-      <w:pPr>
-        <w:pStyle w:val="DefaultStyle"/>
-      </w:pPr>
       <w:r>
         <w:t>Exit Conditions:</w:t>
       </w:r>
@@ -529,6 +533,17 @@
       <w:pPr>
         <w:pStyle w:val="DefaultStyle"/>
       </w:pPr>
+      <w:r>
+        <w:t>Quality Requirements:</w:t>
+      </w:r>
+    </w:p>
+    <w:p>
+      <w:pPr>
+        <w:pStyle w:val="DefaultStyle"/>
+      </w:pPr>
+      <w:r>
+        <w:t>The timeout for entering the code on the keypad should be long enough to accommodate potentially handicapped users who have difficulty in typing quickly on a keypad.</w:t>
+      </w:r>
     </w:p>
     <w:p>
       <w:pPr>
@@ -671,12 +686,29 @@
         </w:numPr>
       </w:pPr>
       <w:r>
+        <w:lastRenderedPageBreak/>
         <w:t>User passes out of Bluetooth range</w:t>
       </w:r>
     </w:p>
     <w:p>
       <w:pPr>
         <w:pStyle w:val="DefaultStyle"/>
+      </w:pPr>
+      <w:r>
+        <w:t>Quality Requirements:</w:t>
+      </w:r>
+    </w:p>
+    <w:p>
+      <w:pPr>
+        <w:pStyle w:val="DefaultStyle"/>
+      </w:pPr>
+      <w:r>
+        <w:t>Database comparison for the entered code should be imperceptible to the User.</w:t>
+      </w:r>
+    </w:p>
+    <w:p>
+      <w:pPr>
+        <w:pStyle w:val="DefaultStyle"/>
         <w:rPr>
           <w:b/>
           <w:bCs/>
@@ -701,7 +733,6 @@
         <w:rPr>
           <w:bCs/>
         </w:rPr>
-        <w:lastRenderedPageBreak/>
         <w:t>Participating Actors</w:t>
       </w:r>
     </w:p>
@@ -799,6 +830,22 @@
     <w:p>
       <w:pPr>
         <w:pStyle w:val="DefaultStyle"/>
+      </w:pPr>
+      <w:r>
+        <w:t>Quality Requirements:</w:t>
+      </w:r>
+    </w:p>
+    <w:p>
+      <w:pPr>
+        <w:pStyle w:val="DefaultStyle"/>
+      </w:pPr>
+      <w:r>
+        <w:t>The timeout for entering the code on the keypad should be long enough to accommodate potentially handicapped users who have difficulty in typing quickly on a keypad.</w:t>
+      </w:r>
+    </w:p>
+    <w:p>
+      <w:pPr>
+        <w:pStyle w:val="DefaultStyle"/>
         <w:rPr>
           <w:b/>
           <w:bCs/>
@@ -898,6 +945,7 @@
         </w:numPr>
       </w:pPr>
       <w:r>
+        <w:lastRenderedPageBreak/>
         <w:t>Fingerprint matches, and door is unlocked</w:t>
       </w:r>
     </w:p>
@@ -948,6 +996,22 @@
     <w:p>
       <w:pPr>
         <w:pStyle w:val="DefaultStyle"/>
+      </w:pPr>
+      <w:r>
+        <w:t>Quality Requirements:</w:t>
+      </w:r>
+    </w:p>
+    <w:p>
+      <w:pPr>
+        <w:pStyle w:val="DefaultStyle"/>
+      </w:pPr>
+      <w:r>
+        <w:t>Fingerprint comparison should not have a user-perceptible delay.</w:t>
+      </w:r>
+    </w:p>
+    <w:p>
+      <w:pPr>
+        <w:pStyle w:val="DefaultStyle"/>
         <w:rPr>
           <w:b/>
           <w:bCs/>
@@ -972,7 +1036,6 @@
         <w:rPr>
           <w:bCs/>
         </w:rPr>
-        <w:lastRenderedPageBreak/>
         <w:t>Participating Actors</w:t>
       </w:r>
     </w:p>
@@ -980,8 +1043,6 @@
       <w:pPr>
         <w:pStyle w:val="DefaultStyle"/>
       </w:pPr>
-      <w:bookmarkStart w:id="0" w:name="_GoBack"/>
-      <w:bookmarkEnd w:id="0"/>
       <w:r>
         <w:rPr>
           <w:bCs/>
@@ -1116,6 +1177,17 @@
       <w:pPr>
         <w:pStyle w:val="DefaultStyle"/>
       </w:pPr>
+      <w:r>
+        <w:t>Quality Requirements:</w:t>
+      </w:r>
+    </w:p>
+    <w:p>
+      <w:pPr>
+        <w:pStyle w:val="DefaultStyle"/>
+      </w:pPr>
+      <w:r>
+        <w:t>The key should not require a large amount of force to turn.</w:t>
+      </w:r>
     </w:p>
     <w:p>
       <w:pPr>
@@ -1130,6 +1202,7 @@
           <w:b/>
           <w:bCs/>
         </w:rPr>
+        <w:lastRenderedPageBreak/>
         <w:t>Failed Authentication:</w:t>
       </w:r>
     </w:p>
@@ -1229,7 +1302,6 @@
         <w:pStyle w:val="DefaultStyle"/>
       </w:pPr>
       <w:r>
-        <w:lastRenderedPageBreak/>
         <w:t>Exit Conditions:</w:t>
       </w:r>
     </w:p>
@@ -1247,6 +1319,22 @@
       </w:pPr>
       <w:r>
         <w:t>The system is locked down</w:t>
+      </w:r>
+    </w:p>
+    <w:p>
+      <w:pPr>
+        <w:pStyle w:val="DefaultStyle"/>
+      </w:pPr>
+      <w:r>
+        <w:t>Quality Requirements:</w:t>
+      </w:r>
+    </w:p>
+    <w:p>
+      <w:pPr>
+        <w:pStyle w:val="DefaultStyle"/>
+      </w:pPr>
+      <w:r>
+        <w:t>Any error message displayed to the User should be clear and concise, written in plain English.</w:t>
       </w:r>
     </w:p>
     <w:p>
@@ -1365,7 +1453,30 @@
         <w:pStyle w:val="DefaultStyle"/>
       </w:pPr>
       <w:r>
+        <w:lastRenderedPageBreak/>
         <w:t>The door is unlocked by a physical key, and system returns to ready state</w:t>
+      </w:r>
+    </w:p>
+    <w:p>
+      <w:pPr>
+        <w:pStyle w:val="DefaultStyle"/>
+      </w:pPr>
+      <w:r>
+        <w:t>Quality Requirements:</w:t>
+      </w:r>
+    </w:p>
+    <w:p>
+      <w:pPr>
+        <w:pStyle w:val="DefaultStyle"/>
+      </w:pPr>
+      <w:r>
+        <w:t>A message sho</w:t>
+      </w:r>
+      <w:r>
+        <w:t>uld be displayed informing the U</w:t>
+      </w:r>
+      <w:r>
+        <w:t>ser that the system is in lockdown.</w:t>
       </w:r>
     </w:p>
     <w:p>
@@ -1486,7 +1597,6 @@
         </w:numPr>
       </w:pPr>
       <w:r>
-        <w:lastRenderedPageBreak/>
         <w:t>The User enters their new password</w:t>
       </w:r>
     </w:p>
@@ -1537,6 +1647,32 @@
       <w:r>
         <w:t>An error occurs and the system exits with an error message</w:t>
       </w:r>
+    </w:p>
+    <w:p>
+      <w:pPr>
+        <w:pStyle w:val="DefaultStyle"/>
+      </w:pPr>
+      <w:r>
+        <w:t>Quality Requirements:</w:t>
+      </w:r>
+    </w:p>
+    <w:p>
+      <w:pPr>
+        <w:pStyle w:val="DefaultStyle"/>
+      </w:pPr>
+      <w:r>
+        <w:t>The System should require that the password meet certain security requirements, e.g. hav</w:t>
+      </w:r>
+      <w:r>
+        <w:t>ing at least one capital letter and number.</w:t>
+      </w:r>
+      <w:bookmarkStart w:id="0" w:name="_GoBack"/>
+      <w:bookmarkEnd w:id="0"/>
+    </w:p>
+    <w:p>
+      <w:pPr>
+        <w:pStyle w:val="DefaultStyle"/>
+      </w:pPr>
     </w:p>
     <w:sectPr>
       <w:pgSz w:w="12240" w:h="15840"/>

</xml_diff>